<commit_message>
Troubleshooting and Fix phase documentations added
</commit_message>
<xml_diff>
--- a/Level1_ManualNetworking/Level1_Documentations.docx
+++ b/Level1_ManualNetworking/Level1_Documentations.docx
@@ -41,35 +41,43 @@
           <w:b/>
           <w:bCs/>
         </w:rPr>
-        <w:t>1. BUILD</w:t>
-      </w:r>
-    </w:p>
-    <w:p>
-      <w:pPr>
-        <w:rPr>
-          <w:i/>
-          <w:iCs/>
-        </w:rPr>
-      </w:pPr>
-      <w:r>
-        <w:rPr>
-          <w:i/>
-          <w:iCs/>
-        </w:rPr>
-        <w:t>TOPOLOGY</w:t>
-      </w:r>
-    </w:p>
-    <w:p>
-      <w:pPr>
-        <w:rPr>
-          <w:i/>
-          <w:iCs/>
-        </w:rPr>
-      </w:pPr>
+        <w:t xml:space="preserve">PART 1 - </w:t>
+      </w:r>
       <w:r>
         <w:rPr>
           <w:b/>
           <w:bCs/>
+        </w:rPr>
+        <w:t>BUILD</w:t>
+      </w:r>
+    </w:p>
+    <w:p>
+      <w:pPr>
+        <w:rPr>
+          <w:i/>
+          <w:iCs/>
+        </w:rPr>
+      </w:pPr>
+      <w:r>
+        <w:rPr>
+          <w:i/>
+          <w:iCs/>
+        </w:rPr>
+        <w:t>TOPOLOGY</w:t>
+      </w:r>
+    </w:p>
+    <w:p>
+      <w:pPr>
+        <w:rPr>
+          <w:i/>
+          <w:iCs/>
+        </w:rPr>
+      </w:pPr>
+      <w:r>
+        <w:rPr>
+          <w:b/>
+          <w:bCs/>
+          <w:noProof/>
         </w:rPr>
         <w:drawing>
           <wp:inline distT="0" distB="0" distL="0" distR="0" wp14:anchorId="62F794AA" wp14:editId="1A591746">
@@ -87,7 +95,7 @@
                     <pic:cNvPicPr/>
                   </pic:nvPicPr>
                   <pic:blipFill>
-                    <a:blip r:embed="rId4">
+                    <a:blip r:embed="rId5">
                       <a:extLst>
                         <a:ext uri="{28A0092B-C50C-407E-A947-70E740481C1C}">
                           <a14:useLocalDpi xmlns:a14="http://schemas.microsoft.com/office/drawing/2010/main" val="0"/>
@@ -148,6 +156,7 @@
         <w:rPr>
           <w:i/>
           <w:iCs/>
+          <w:noProof/>
         </w:rPr>
         <w:drawing>
           <wp:inline distT="0" distB="0" distL="0" distR="0" wp14:anchorId="766F70C0" wp14:editId="2C457B80">
@@ -165,7 +174,7 @@
                     <pic:cNvPicPr/>
                   </pic:nvPicPr>
                   <pic:blipFill rotWithShape="1">
-                    <a:blip r:embed="rId5">
+                    <a:blip r:embed="rId6">
                       <a:extLst>
                         <a:ext uri="{28A0092B-C50C-407E-A947-70E740481C1C}">
                           <a14:useLocalDpi xmlns:a14="http://schemas.microsoft.com/office/drawing/2010/main" val="0"/>
@@ -212,6 +221,7 @@
         <w:rPr>
           <w:i/>
           <w:iCs/>
+          <w:noProof/>
         </w:rPr>
         <w:drawing>
           <wp:inline distT="0" distB="0" distL="0" distR="0" wp14:anchorId="3731466C" wp14:editId="64BE5A08">
@@ -229,7 +239,7 @@
                     <pic:cNvPicPr/>
                   </pic:nvPicPr>
                   <pic:blipFill>
-                    <a:blip r:embed="rId6">
+                    <a:blip r:embed="rId7">
                       <a:extLst>
                         <a:ext uri="{28A0092B-C50C-407E-A947-70E740481C1C}">
                           <a14:useLocalDpi xmlns:a14="http://schemas.microsoft.com/office/drawing/2010/main" val="0"/>
@@ -337,6 +347,7 @@
         <w:rPr>
           <w:i/>
           <w:iCs/>
+          <w:noProof/>
         </w:rPr>
         <w:drawing>
           <wp:inline distT="0" distB="0" distL="0" distR="0" wp14:anchorId="67857CB4" wp14:editId="6F834F16">
@@ -354,7 +365,7 @@
                     <pic:cNvPicPr/>
                   </pic:nvPicPr>
                   <pic:blipFill>
-                    <a:blip r:embed="rId7">
+                    <a:blip r:embed="rId8">
                       <a:extLst>
                         <a:ext uri="{28A0092B-C50C-407E-A947-70E740481C1C}">
                           <a14:useLocalDpi xmlns:a14="http://schemas.microsoft.com/office/drawing/2010/main" val="0"/>
@@ -392,6 +403,7 @@
         <w:rPr>
           <w:i/>
           <w:iCs/>
+          <w:noProof/>
         </w:rPr>
         <w:drawing>
           <wp:inline distT="0" distB="0" distL="0" distR="0" wp14:anchorId="6C187D0C" wp14:editId="5A287F51">
@@ -409,7 +421,7 @@
                     <pic:cNvPicPr/>
                   </pic:nvPicPr>
                   <pic:blipFill>
-                    <a:blip r:embed="rId8">
+                    <a:blip r:embed="rId9">
                       <a:extLst>
                         <a:ext uri="{28A0092B-C50C-407E-A947-70E740481C1C}">
                           <a14:useLocalDpi xmlns:a14="http://schemas.microsoft.com/office/drawing/2010/main" val="0"/>
@@ -476,6 +488,7 @@
         <w:rPr>
           <w:i/>
           <w:iCs/>
+          <w:noProof/>
         </w:rPr>
         <w:drawing>
           <wp:inline distT="0" distB="0" distL="0" distR="0" wp14:anchorId="7E123C9F" wp14:editId="32EA21AA">
@@ -493,7 +506,7 @@
                     <pic:cNvPicPr/>
                   </pic:nvPicPr>
                   <pic:blipFill>
-                    <a:blip r:embed="rId9">
+                    <a:blip r:embed="rId10">
                       <a:extLst>
                         <a:ext uri="{28A0092B-C50C-407E-A947-70E740481C1C}">
                           <a14:useLocalDpi xmlns:a14="http://schemas.microsoft.com/office/drawing/2010/main" val="0"/>
@@ -531,6 +544,7 @@
         <w:rPr>
           <w:i/>
           <w:iCs/>
+          <w:noProof/>
         </w:rPr>
         <w:drawing>
           <wp:inline distT="0" distB="0" distL="0" distR="0" wp14:anchorId="0FFFA19E" wp14:editId="0919A98B">
@@ -548,7 +562,7 @@
                     <pic:cNvPicPr/>
                   </pic:nvPicPr>
                   <pic:blipFill>
-                    <a:blip r:embed="rId10">
+                    <a:blip r:embed="rId11">
                       <a:extLst>
                         <a:ext uri="{28A0092B-C50C-407E-A947-70E740481C1C}">
                           <a14:useLocalDpi xmlns:a14="http://schemas.microsoft.com/office/drawing/2010/main" val="0"/>
@@ -615,6 +629,7 @@
         <w:rPr>
           <w:i/>
           <w:iCs/>
+          <w:noProof/>
         </w:rPr>
         <w:drawing>
           <wp:inline distT="0" distB="0" distL="0" distR="0" wp14:anchorId="5C3BF458" wp14:editId="4E113EEB">
@@ -632,7 +647,7 @@
                     <pic:cNvPicPr/>
                   </pic:nvPicPr>
                   <pic:blipFill>
-                    <a:blip r:embed="rId11">
+                    <a:blip r:embed="rId12">
                       <a:extLst>
                         <a:ext uri="{28A0092B-C50C-407E-A947-70E740481C1C}">
                           <a14:useLocalDpi xmlns:a14="http://schemas.microsoft.com/office/drawing/2010/main" val="0"/>
@@ -670,6 +685,7 @@
         <w:rPr>
           <w:i/>
           <w:iCs/>
+          <w:noProof/>
         </w:rPr>
         <w:drawing>
           <wp:inline distT="0" distB="0" distL="0" distR="0" wp14:anchorId="004F50B5" wp14:editId="31E3C0D0">
@@ -687,7 +703,7 @@
                     <pic:cNvPicPr/>
                   </pic:nvPicPr>
                   <pic:blipFill>
-                    <a:blip r:embed="rId12">
+                    <a:blip r:embed="rId13">
                       <a:extLst>
                         <a:ext uri="{28A0092B-C50C-407E-A947-70E740481C1C}">
                           <a14:useLocalDpi xmlns:a14="http://schemas.microsoft.com/office/drawing/2010/main" val="0"/>
@@ -775,6 +791,7 @@
         <w:rPr>
           <w:i/>
           <w:iCs/>
+          <w:noProof/>
         </w:rPr>
         <w:drawing>
           <wp:inline distT="0" distB="0" distL="0" distR="0" wp14:anchorId="28CBDA3A" wp14:editId="1A9C874C">
@@ -792,7 +809,7 @@
                     <pic:cNvPicPr/>
                   </pic:nvPicPr>
                   <pic:blipFill>
-                    <a:blip r:embed="rId13">
+                    <a:blip r:embed="rId14">
                       <a:extLst>
                         <a:ext uri="{28A0092B-C50C-407E-A947-70E740481C1C}">
                           <a14:useLocalDpi xmlns:a14="http://schemas.microsoft.com/office/drawing/2010/main" val="0"/>
@@ -892,6 +909,7 @@
         <w:rPr>
           <w:i/>
           <w:iCs/>
+          <w:noProof/>
         </w:rPr>
         <w:drawing>
           <wp:inline distT="0" distB="0" distL="0" distR="0" wp14:anchorId="784CFE01" wp14:editId="3CB96419">
@@ -909,7 +927,7 @@
                     <pic:cNvPicPr/>
                   </pic:nvPicPr>
                   <pic:blipFill>
-                    <a:blip r:embed="rId14">
+                    <a:blip r:embed="rId15">
                       <a:extLst>
                         <a:ext uri="{28A0092B-C50C-407E-A947-70E740481C1C}">
                           <a14:useLocalDpi xmlns:a14="http://schemas.microsoft.com/office/drawing/2010/main" val="0"/>
@@ -993,6 +1011,7 @@
         <w:rPr>
           <w:i/>
           <w:iCs/>
+          <w:noProof/>
         </w:rPr>
         <w:drawing>
           <wp:inline distT="0" distB="0" distL="0" distR="0" wp14:anchorId="712FDF5B" wp14:editId="549896F9">
@@ -1010,7 +1029,7 @@
                     <pic:cNvPicPr/>
                   </pic:nvPicPr>
                   <pic:blipFill>
-                    <a:blip r:embed="rId15">
+                    <a:blip r:embed="rId16">
                       <a:extLst>
                         <a:ext uri="{28A0092B-C50C-407E-A947-70E740481C1C}">
                           <a14:useLocalDpi xmlns:a14="http://schemas.microsoft.com/office/drawing/2010/main" val="0"/>
@@ -1037,6 +1056,1420 @@
         </w:drawing>
       </w:r>
     </w:p>
+    <w:p>
+      <w:pPr>
+        <w:rPr>
+          <w:i/>
+          <w:iCs/>
+        </w:rPr>
+      </w:pPr>
+    </w:p>
+    <w:p>
+      <w:pPr>
+        <w:rPr>
+          <w:i/>
+          <w:iCs/>
+        </w:rPr>
+      </w:pPr>
+    </w:p>
+    <w:p>
+      <w:pPr>
+        <w:rPr>
+          <w:i/>
+          <w:iCs/>
+        </w:rPr>
+      </w:pPr>
+    </w:p>
+    <w:p>
+      <w:pPr>
+        <w:rPr>
+          <w:i/>
+          <w:iCs/>
+        </w:rPr>
+      </w:pPr>
+    </w:p>
+    <w:p>
+      <w:pPr>
+        <w:rPr>
+          <w:b/>
+          <w:bCs/>
+        </w:rPr>
+      </w:pPr>
+      <w:r>
+        <w:rPr>
+          <w:b/>
+          <w:bCs/>
+        </w:rPr>
+        <w:t>PART 2</w:t>
+      </w:r>
+      <w:r>
+        <w:rPr>
+          <w:b/>
+          <w:bCs/>
+        </w:rPr>
+        <w:t xml:space="preserve"> and 3</w:t>
+      </w:r>
+      <w:r>
+        <w:rPr>
+          <w:b/>
+          <w:bCs/>
+        </w:rPr>
+        <w:t xml:space="preserve"> </w:t>
+      </w:r>
+      <w:r>
+        <w:rPr>
+          <w:b/>
+          <w:bCs/>
+        </w:rPr>
+        <w:t>–</w:t>
+      </w:r>
+      <w:r>
+        <w:rPr>
+          <w:b/>
+          <w:bCs/>
+        </w:rPr>
+        <w:t xml:space="preserve"> BREAK</w:t>
+      </w:r>
+      <w:r>
+        <w:rPr>
+          <w:b/>
+          <w:bCs/>
+        </w:rPr>
+        <w:t>, TROUBLESHOOT, AND FIX</w:t>
+      </w:r>
+    </w:p>
+    <w:p>
+      <w:pPr>
+        <w:rPr>
+          <w:i/>
+          <w:iCs/>
+        </w:rPr>
+      </w:pPr>
+      <w:r>
+        <w:rPr>
+          <w:i/>
+          <w:iCs/>
+        </w:rPr>
+        <w:t>Scenario 1 – Wrong IP Address (PC1)</w:t>
+      </w:r>
+    </w:p>
+    <w:p>
+      <w:r>
+        <w:drawing>
+          <wp:inline distT="0" distB="0" distL="0" distR="0" wp14:anchorId="63E8413B" wp14:editId="42EDEDA4">
+            <wp:extent cx="5529943" cy="1325138"/>
+            <wp:effectExtent l="0" t="0" r="0" b="8890"/>
+            <wp:docPr id="1837836885" name="Picture 1"/>
+            <wp:cNvGraphicFramePr>
+              <a:graphicFrameLocks xmlns:a="http://schemas.openxmlformats.org/drawingml/2006/main" noChangeAspect="1"/>
+            </wp:cNvGraphicFramePr>
+            <a:graphic xmlns:a="http://schemas.openxmlformats.org/drawingml/2006/main">
+              <a:graphicData uri="http://schemas.openxmlformats.org/drawingml/2006/picture">
+                <pic:pic xmlns:pic="http://schemas.openxmlformats.org/drawingml/2006/picture">
+                  <pic:nvPicPr>
+                    <pic:cNvPr id="1837836885" name=""/>
+                    <pic:cNvPicPr/>
+                  </pic:nvPicPr>
+                  <pic:blipFill>
+                    <a:blip r:embed="rId17">
+                      <a:extLst>
+                        <a:ext uri="{28A0092B-C50C-407E-A947-70E740481C1C}">
+                          <a14:useLocalDpi xmlns:a14="http://schemas.microsoft.com/office/drawing/2010/main" val="0"/>
+                        </a:ext>
+                      </a:extLst>
+                    </a:blip>
+                    <a:stretch>
+                      <a:fillRect/>
+                    </a:stretch>
+                  </pic:blipFill>
+                  <pic:spPr>
+                    <a:xfrm>
+                      <a:off x="0" y="0"/>
+                      <a:ext cx="5549493" cy="1329823"/>
+                    </a:xfrm>
+                    <a:prstGeom prst="rect">
+                      <a:avLst/>
+                    </a:prstGeom>
+                  </pic:spPr>
+                </pic:pic>
+              </a:graphicData>
+            </a:graphic>
+          </wp:inline>
+        </w:drawing>
+      </w:r>
+    </w:p>
+    <w:p>
+      <w:r>
+        <w:t>From PC0, ping to PC1 fails due to wrong IP Address</w:t>
+      </w:r>
+    </w:p>
+    <w:p>
+      <w:r>
+        <w:drawing>
+          <wp:inline distT="0" distB="0" distL="0" distR="0" wp14:anchorId="64130DA9" wp14:editId="0931D4A0">
+            <wp:extent cx="5248275" cy="3108145"/>
+            <wp:effectExtent l="0" t="0" r="0" b="0"/>
+            <wp:docPr id="1625548599" name="Picture 1"/>
+            <wp:cNvGraphicFramePr>
+              <a:graphicFrameLocks xmlns:a="http://schemas.openxmlformats.org/drawingml/2006/main" noChangeAspect="1"/>
+            </wp:cNvGraphicFramePr>
+            <a:graphic xmlns:a="http://schemas.openxmlformats.org/drawingml/2006/main">
+              <a:graphicData uri="http://schemas.openxmlformats.org/drawingml/2006/picture">
+                <pic:pic xmlns:pic="http://schemas.openxmlformats.org/drawingml/2006/picture">
+                  <pic:nvPicPr>
+                    <pic:cNvPr id="1625548599" name=""/>
+                    <pic:cNvPicPr/>
+                  </pic:nvPicPr>
+                  <pic:blipFill>
+                    <a:blip r:embed="rId18">
+                      <a:extLst>
+                        <a:ext uri="{28A0092B-C50C-407E-A947-70E740481C1C}">
+                          <a14:useLocalDpi xmlns:a14="http://schemas.microsoft.com/office/drawing/2010/main" val="0"/>
+                        </a:ext>
+                      </a:extLst>
+                    </a:blip>
+                    <a:stretch>
+                      <a:fillRect/>
+                    </a:stretch>
+                  </pic:blipFill>
+                  <pic:spPr>
+                    <a:xfrm>
+                      <a:off x="0" y="0"/>
+                      <a:ext cx="5254422" cy="3111786"/>
+                    </a:xfrm>
+                    <a:prstGeom prst="rect">
+                      <a:avLst/>
+                    </a:prstGeom>
+                  </pic:spPr>
+                </pic:pic>
+              </a:graphicData>
+            </a:graphic>
+          </wp:inline>
+        </w:drawing>
+      </w:r>
+    </w:p>
+    <w:p>
+      <w:r>
+        <w:t>Even if you ping the correct IP address of PC1, it will be unreachable because it is part of a different network (192.168.2.0 network)</w:t>
+      </w:r>
+    </w:p>
+    <w:p>
+      <w:r>
+        <w:drawing>
+          <wp:inline distT="0" distB="0" distL="0" distR="0" wp14:anchorId="712BA5C9" wp14:editId="008F3D7A">
+            <wp:extent cx="5261033" cy="3133725"/>
+            <wp:effectExtent l="0" t="0" r="0" b="0"/>
+            <wp:docPr id="507483579" name="Picture 1"/>
+            <wp:cNvGraphicFramePr>
+              <a:graphicFrameLocks xmlns:a="http://schemas.openxmlformats.org/drawingml/2006/main" noChangeAspect="1"/>
+            </wp:cNvGraphicFramePr>
+            <a:graphic xmlns:a="http://schemas.openxmlformats.org/drawingml/2006/main">
+              <a:graphicData uri="http://schemas.openxmlformats.org/drawingml/2006/picture">
+                <pic:pic xmlns:pic="http://schemas.openxmlformats.org/drawingml/2006/picture">
+                  <pic:nvPicPr>
+                    <pic:cNvPr id="507483579" name=""/>
+                    <pic:cNvPicPr/>
+                  </pic:nvPicPr>
+                  <pic:blipFill>
+                    <a:blip r:embed="rId19">
+                      <a:extLst>
+                        <a:ext uri="{28A0092B-C50C-407E-A947-70E740481C1C}">
+                          <a14:useLocalDpi xmlns:a14="http://schemas.microsoft.com/office/drawing/2010/main" val="0"/>
+                        </a:ext>
+                      </a:extLst>
+                    </a:blip>
+                    <a:stretch>
+                      <a:fillRect/>
+                    </a:stretch>
+                  </pic:blipFill>
+                  <pic:spPr>
+                    <a:xfrm>
+                      <a:off x="0" y="0"/>
+                      <a:ext cx="5269479" cy="3138756"/>
+                    </a:xfrm>
+                    <a:prstGeom prst="rect">
+                      <a:avLst/>
+                    </a:prstGeom>
+                  </pic:spPr>
+                </pic:pic>
+              </a:graphicData>
+            </a:graphic>
+          </wp:inline>
+        </w:drawing>
+      </w:r>
+    </w:p>
+    <w:p>
+      <w:r>
+        <w:t>The same thing happens when you ping PC1 from PC2</w:t>
+      </w:r>
+    </w:p>
+    <w:p>
+      <w:r>
+        <w:drawing>
+          <wp:inline distT="0" distB="0" distL="0" distR="0" wp14:anchorId="27D68012" wp14:editId="0F9AE3D7">
+            <wp:extent cx="5334000" cy="3159407"/>
+            <wp:effectExtent l="0" t="0" r="0" b="3175"/>
+            <wp:docPr id="159985856" name="Picture 1"/>
+            <wp:cNvGraphicFramePr>
+              <a:graphicFrameLocks xmlns:a="http://schemas.openxmlformats.org/drawingml/2006/main" noChangeAspect="1"/>
+            </wp:cNvGraphicFramePr>
+            <a:graphic xmlns:a="http://schemas.openxmlformats.org/drawingml/2006/main">
+              <a:graphicData uri="http://schemas.openxmlformats.org/drawingml/2006/picture">
+                <pic:pic xmlns:pic="http://schemas.openxmlformats.org/drawingml/2006/picture">
+                  <pic:nvPicPr>
+                    <pic:cNvPr id="159985856" name=""/>
+                    <pic:cNvPicPr/>
+                  </pic:nvPicPr>
+                  <pic:blipFill>
+                    <a:blip r:embed="rId20">
+                      <a:extLst>
+                        <a:ext uri="{28A0092B-C50C-407E-A947-70E740481C1C}">
+                          <a14:useLocalDpi xmlns:a14="http://schemas.microsoft.com/office/drawing/2010/main" val="0"/>
+                        </a:ext>
+                      </a:extLst>
+                    </a:blip>
+                    <a:stretch>
+                      <a:fillRect/>
+                    </a:stretch>
+                  </pic:blipFill>
+                  <pic:spPr>
+                    <a:xfrm>
+                      <a:off x="0" y="0"/>
+                      <a:ext cx="5340440" cy="3163221"/>
+                    </a:xfrm>
+                    <a:prstGeom prst="rect">
+                      <a:avLst/>
+                    </a:prstGeom>
+                  </pic:spPr>
+                </pic:pic>
+              </a:graphicData>
+            </a:graphic>
+          </wp:inline>
+        </w:drawing>
+      </w:r>
+    </w:p>
+    <w:p>
+      <w:pPr>
+        <w:spacing w:after="0"/>
+      </w:pPr>
+    </w:p>
+    <w:p>
+      <w:pPr>
+        <w:rPr>
+          <w:i/>
+          <w:iCs/>
+        </w:rPr>
+      </w:pPr>
+      <w:r>
+        <w:rPr>
+          <w:i/>
+          <w:iCs/>
+        </w:rPr>
+        <w:t>Wrong IP Address Fix:</w:t>
+      </w:r>
+    </w:p>
+    <w:p>
+      <w:r>
+        <w:t xml:space="preserve">Make sure that the correct IP Address is configured to ensure end-to-end connection </w:t>
+      </w:r>
+    </w:p>
+    <w:p>
+      <w:pPr>
+        <w:rPr>
+          <w:i/>
+          <w:iCs/>
+        </w:rPr>
+      </w:pPr>
+      <w:r>
+        <w:rPr>
+          <w:i/>
+          <w:iCs/>
+          <w:noProof/>
+        </w:rPr>
+        <w:drawing>
+          <wp:inline distT="0" distB="0" distL="0" distR="0" wp14:anchorId="59E77C7D" wp14:editId="028798CA">
+            <wp:extent cx="5400675" cy="1278621"/>
+            <wp:effectExtent l="0" t="0" r="0" b="0"/>
+            <wp:docPr id="1344293534" name="Picture 1"/>
+            <wp:cNvGraphicFramePr>
+              <a:graphicFrameLocks xmlns:a="http://schemas.openxmlformats.org/drawingml/2006/main" noChangeAspect="1"/>
+            </wp:cNvGraphicFramePr>
+            <a:graphic xmlns:a="http://schemas.openxmlformats.org/drawingml/2006/main">
+              <a:graphicData uri="http://schemas.openxmlformats.org/drawingml/2006/picture">
+                <pic:pic xmlns:pic="http://schemas.openxmlformats.org/drawingml/2006/picture">
+                  <pic:nvPicPr>
+                    <pic:cNvPr id="1799986699" name=""/>
+                    <pic:cNvPicPr/>
+                  </pic:nvPicPr>
+                  <pic:blipFill>
+                    <a:blip r:embed="rId10">
+                      <a:extLst>
+                        <a:ext uri="{28A0092B-C50C-407E-A947-70E740481C1C}">
+                          <a14:useLocalDpi xmlns:a14="http://schemas.microsoft.com/office/drawing/2010/main" val="0"/>
+                        </a:ext>
+                      </a:extLst>
+                    </a:blip>
+                    <a:stretch>
+                      <a:fillRect/>
+                    </a:stretch>
+                  </pic:blipFill>
+                  <pic:spPr>
+                    <a:xfrm>
+                      <a:off x="0" y="0"/>
+                      <a:ext cx="5410650" cy="1280983"/>
+                    </a:xfrm>
+                    <a:prstGeom prst="rect">
+                      <a:avLst/>
+                    </a:prstGeom>
+                  </pic:spPr>
+                </pic:pic>
+              </a:graphicData>
+            </a:graphic>
+          </wp:inline>
+        </w:drawing>
+      </w:r>
+    </w:p>
+    <w:p>
+      <w:r>
+        <w:t>Ping from PC0 to PC1 is now successful</w:t>
+      </w:r>
+    </w:p>
+    <w:p>
+      <w:r>
+        <w:drawing>
+          <wp:inline distT="0" distB="0" distL="0" distR="0" wp14:anchorId="50A238D7" wp14:editId="374BC220">
+            <wp:extent cx="5267325" cy="3136009"/>
+            <wp:effectExtent l="0" t="0" r="0" b="7620"/>
+            <wp:docPr id="1496466052" name="Picture 1"/>
+            <wp:cNvGraphicFramePr>
+              <a:graphicFrameLocks xmlns:a="http://schemas.openxmlformats.org/drawingml/2006/main" noChangeAspect="1"/>
+            </wp:cNvGraphicFramePr>
+            <a:graphic xmlns:a="http://schemas.openxmlformats.org/drawingml/2006/main">
+              <a:graphicData uri="http://schemas.openxmlformats.org/drawingml/2006/picture">
+                <pic:pic xmlns:pic="http://schemas.openxmlformats.org/drawingml/2006/picture">
+                  <pic:nvPicPr>
+                    <pic:cNvPr id="1496466052" name=""/>
+                    <pic:cNvPicPr/>
+                  </pic:nvPicPr>
+                  <pic:blipFill>
+                    <a:blip r:embed="rId21">
+                      <a:extLst>
+                        <a:ext uri="{28A0092B-C50C-407E-A947-70E740481C1C}">
+                          <a14:useLocalDpi xmlns:a14="http://schemas.microsoft.com/office/drawing/2010/main" val="0"/>
+                        </a:ext>
+                      </a:extLst>
+                    </a:blip>
+                    <a:stretch>
+                      <a:fillRect/>
+                    </a:stretch>
+                  </pic:blipFill>
+                  <pic:spPr>
+                    <a:xfrm>
+                      <a:off x="0" y="0"/>
+                      <a:ext cx="5270700" cy="3138018"/>
+                    </a:xfrm>
+                    <a:prstGeom prst="rect">
+                      <a:avLst/>
+                    </a:prstGeom>
+                  </pic:spPr>
+                </pic:pic>
+              </a:graphicData>
+            </a:graphic>
+          </wp:inline>
+        </w:drawing>
+      </w:r>
+    </w:p>
+    <w:p>
+      <w:r>
+        <w:t>Ping from PC2 to PC1 is now also successful</w:t>
+      </w:r>
+    </w:p>
+    <w:p>
+      <w:r>
+        <w:drawing>
+          <wp:inline distT="0" distB="0" distL="0" distR="0" wp14:anchorId="527571B0" wp14:editId="18173E00">
+            <wp:extent cx="5314950" cy="3166332"/>
+            <wp:effectExtent l="0" t="0" r="0" b="0"/>
+            <wp:docPr id="822723993" name="Picture 1"/>
+            <wp:cNvGraphicFramePr>
+              <a:graphicFrameLocks xmlns:a="http://schemas.openxmlformats.org/drawingml/2006/main" noChangeAspect="1"/>
+            </wp:cNvGraphicFramePr>
+            <a:graphic xmlns:a="http://schemas.openxmlformats.org/drawingml/2006/main">
+              <a:graphicData uri="http://schemas.openxmlformats.org/drawingml/2006/picture">
+                <pic:pic xmlns:pic="http://schemas.openxmlformats.org/drawingml/2006/picture">
+                  <pic:nvPicPr>
+                    <pic:cNvPr id="822723993" name=""/>
+                    <pic:cNvPicPr/>
+                  </pic:nvPicPr>
+                  <pic:blipFill>
+                    <a:blip r:embed="rId22">
+                      <a:extLst>
+                        <a:ext uri="{28A0092B-C50C-407E-A947-70E740481C1C}">
+                          <a14:useLocalDpi xmlns:a14="http://schemas.microsoft.com/office/drawing/2010/main" val="0"/>
+                        </a:ext>
+                      </a:extLst>
+                    </a:blip>
+                    <a:stretch>
+                      <a:fillRect/>
+                    </a:stretch>
+                  </pic:blipFill>
+                  <pic:spPr>
+                    <a:xfrm>
+                      <a:off x="0" y="0"/>
+                      <a:ext cx="5323582" cy="3171474"/>
+                    </a:xfrm>
+                    <a:prstGeom prst="rect">
+                      <a:avLst/>
+                    </a:prstGeom>
+                  </pic:spPr>
+                </pic:pic>
+              </a:graphicData>
+            </a:graphic>
+          </wp:inline>
+        </w:drawing>
+      </w:r>
+    </w:p>
+    <w:p>
+      <w:pPr>
+        <w:spacing w:after="0"/>
+      </w:pPr>
+    </w:p>
+    <w:p>
+      <w:pPr>
+        <w:spacing w:after="0"/>
+      </w:pPr>
+    </w:p>
+    <w:p>
+      <w:pPr>
+        <w:rPr>
+          <w:i/>
+          <w:iCs/>
+        </w:rPr>
+      </w:pPr>
+      <w:r>
+        <w:rPr>
+          <w:i/>
+          <w:iCs/>
+        </w:rPr>
+        <w:t>Scenario 2 – Wrong Subnet Mask</w:t>
+      </w:r>
+    </w:p>
+    <w:p>
+      <w:pPr>
+        <w:rPr>
+          <w:i/>
+          <w:iCs/>
+        </w:rPr>
+      </w:pPr>
+      <w:r>
+        <w:rPr>
+          <w:i/>
+          <w:iCs/>
+        </w:rPr>
+        <w:drawing>
+          <wp:inline distT="0" distB="0" distL="0" distR="0" wp14:anchorId="66527538" wp14:editId="21D40397">
+            <wp:extent cx="5429250" cy="1734344"/>
+            <wp:effectExtent l="0" t="0" r="0" b="0"/>
+            <wp:docPr id="1342362323" name="Picture 1"/>
+            <wp:cNvGraphicFramePr>
+              <a:graphicFrameLocks xmlns:a="http://schemas.openxmlformats.org/drawingml/2006/main" noChangeAspect="1"/>
+            </wp:cNvGraphicFramePr>
+            <a:graphic xmlns:a="http://schemas.openxmlformats.org/drawingml/2006/main">
+              <a:graphicData uri="http://schemas.openxmlformats.org/drawingml/2006/picture">
+                <pic:pic xmlns:pic="http://schemas.openxmlformats.org/drawingml/2006/picture">
+                  <pic:nvPicPr>
+                    <pic:cNvPr id="1342362323" name=""/>
+                    <pic:cNvPicPr/>
+                  </pic:nvPicPr>
+                  <pic:blipFill>
+                    <a:blip r:embed="rId23">
+                      <a:extLst>
+                        <a:ext uri="{28A0092B-C50C-407E-A947-70E740481C1C}">
+                          <a14:useLocalDpi xmlns:a14="http://schemas.microsoft.com/office/drawing/2010/main" val="0"/>
+                        </a:ext>
+                      </a:extLst>
+                    </a:blip>
+                    <a:stretch>
+                      <a:fillRect/>
+                    </a:stretch>
+                  </pic:blipFill>
+                  <pic:spPr>
+                    <a:xfrm>
+                      <a:off x="0" y="0"/>
+                      <a:ext cx="5437672" cy="1737034"/>
+                    </a:xfrm>
+                    <a:prstGeom prst="rect">
+                      <a:avLst/>
+                    </a:prstGeom>
+                  </pic:spPr>
+                </pic:pic>
+              </a:graphicData>
+            </a:graphic>
+          </wp:inline>
+        </w:drawing>
+      </w:r>
+    </w:p>
+    <w:p>
+      <w:pPr>
+        <w:rPr>
+          <w:i/>
+          <w:iCs/>
+        </w:rPr>
+      </w:pPr>
+    </w:p>
+    <w:p>
+      <w:r>
+        <w:t>Although PC1 uses a larger subnet mask (255.255.0.0), its IP address still belongs to the 192.168.1.0/24 network</w:t>
+      </w:r>
+      <w:r>
+        <w:t xml:space="preserve">. </w:t>
+      </w:r>
+      <w:r>
+        <w:t>Therefore, all hosts identify PC1 as a local device and communicate directly using ARP without involving the router.</w:t>
+      </w:r>
+      <w:r>
+        <w:t xml:space="preserve"> So, ping from PC0 and PC3 will still be successful. </w:t>
+      </w:r>
+      <w:r>
+        <w:t>Wrong subnet mask does not always cause immediate failure.</w:t>
+      </w:r>
+    </w:p>
+    <w:p>
+      <w:r>
+        <w:drawing>
+          <wp:inline distT="0" distB="0" distL="0" distR="0" wp14:anchorId="270883DA" wp14:editId="436B1CD1">
+            <wp:extent cx="6000750" cy="2032476"/>
+            <wp:effectExtent l="0" t="0" r="0" b="6350"/>
+            <wp:docPr id="143104167" name="Picture 1"/>
+            <wp:cNvGraphicFramePr>
+              <a:graphicFrameLocks xmlns:a="http://schemas.openxmlformats.org/drawingml/2006/main" noChangeAspect="1"/>
+            </wp:cNvGraphicFramePr>
+            <a:graphic xmlns:a="http://schemas.openxmlformats.org/drawingml/2006/main">
+              <a:graphicData uri="http://schemas.openxmlformats.org/drawingml/2006/picture">
+                <pic:pic xmlns:pic="http://schemas.openxmlformats.org/drawingml/2006/picture">
+                  <pic:nvPicPr>
+                    <pic:cNvPr id="143104167" name=""/>
+                    <pic:cNvPicPr/>
+                  </pic:nvPicPr>
+                  <pic:blipFill>
+                    <a:blip r:embed="rId24">
+                      <a:extLst>
+                        <a:ext uri="{28A0092B-C50C-407E-A947-70E740481C1C}">
+                          <a14:useLocalDpi xmlns:a14="http://schemas.microsoft.com/office/drawing/2010/main" val="0"/>
+                        </a:ext>
+                      </a:extLst>
+                    </a:blip>
+                    <a:stretch>
+                      <a:fillRect/>
+                    </a:stretch>
+                  </pic:blipFill>
+                  <pic:spPr>
+                    <a:xfrm>
+                      <a:off x="0" y="0"/>
+                      <a:ext cx="6005440" cy="2034064"/>
+                    </a:xfrm>
+                    <a:prstGeom prst="rect">
+                      <a:avLst/>
+                    </a:prstGeom>
+                  </pic:spPr>
+                </pic:pic>
+              </a:graphicData>
+            </a:graphic>
+          </wp:inline>
+        </w:drawing>
+      </w:r>
+    </w:p>
+    <w:p>
+      <w:r>
+        <w:drawing>
+          <wp:inline distT="0" distB="0" distL="0" distR="0" wp14:anchorId="705C9906" wp14:editId="7779E39D">
+            <wp:extent cx="6067425" cy="2015658"/>
+            <wp:effectExtent l="0" t="0" r="0" b="3810"/>
+            <wp:docPr id="305547601" name="Picture 1"/>
+            <wp:cNvGraphicFramePr>
+              <a:graphicFrameLocks xmlns:a="http://schemas.openxmlformats.org/drawingml/2006/main" noChangeAspect="1"/>
+            </wp:cNvGraphicFramePr>
+            <a:graphic xmlns:a="http://schemas.openxmlformats.org/drawingml/2006/main">
+              <a:graphicData uri="http://schemas.openxmlformats.org/drawingml/2006/picture">
+                <pic:pic xmlns:pic="http://schemas.openxmlformats.org/drawingml/2006/picture">
+                  <pic:nvPicPr>
+                    <pic:cNvPr id="305547601" name=""/>
+                    <pic:cNvPicPr/>
+                  </pic:nvPicPr>
+                  <pic:blipFill rotWithShape="1">
+                    <a:blip r:embed="rId25">
+                      <a:extLst>
+                        <a:ext uri="{28A0092B-C50C-407E-A947-70E740481C1C}">
+                          <a14:useLocalDpi xmlns:a14="http://schemas.microsoft.com/office/drawing/2010/main" val="0"/>
+                        </a:ext>
+                      </a:extLst>
+                    </a:blip>
+                    <a:srcRect l="1112"/>
+                    <a:stretch>
+                      <a:fillRect/>
+                    </a:stretch>
+                  </pic:blipFill>
+                  <pic:spPr bwMode="auto">
+                    <a:xfrm>
+                      <a:off x="0" y="0"/>
+                      <a:ext cx="6075273" cy="2018265"/>
+                    </a:xfrm>
+                    <a:prstGeom prst="rect">
+                      <a:avLst/>
+                    </a:prstGeom>
+                    <a:ln>
+                      <a:noFill/>
+                    </a:ln>
+                    <a:extLst>
+                      <a:ext uri="{53640926-AAD7-44D8-BBD7-CCE9431645EC}">
+                        <a14:shadowObscured xmlns:a14="http://schemas.microsoft.com/office/drawing/2010/main"/>
+                      </a:ext>
+                    </a:extLst>
+                  </pic:spPr>
+                </pic:pic>
+              </a:graphicData>
+            </a:graphic>
+          </wp:inline>
+        </w:drawing>
+      </w:r>
+    </w:p>
+    <w:p>
+      <w:r>
+        <w:t xml:space="preserve">Networks involved: </w:t>
+      </w:r>
+    </w:p>
+    <w:p>
+      <w:pPr>
+        <w:pStyle w:val="ListParagraph"/>
+        <w:numPr>
+          <w:ilvl w:val="0"/>
+          <w:numId w:val="1"/>
+        </w:numPr>
+      </w:pPr>
+      <w:r>
+        <w:t>PC0: 192.168.1.10 /24</w:t>
+      </w:r>
+    </w:p>
+    <w:p>
+      <w:pPr>
+        <w:pStyle w:val="ListParagraph"/>
+        <w:numPr>
+          <w:ilvl w:val="0"/>
+          <w:numId w:val="1"/>
+        </w:numPr>
+      </w:pPr>
+      <w:r>
+        <w:t>PC1: 192.168.</w:t>
+      </w:r>
+      <w:r>
+        <w:t>1</w:t>
+      </w:r>
+      <w:r>
+        <w:t>.20 /16</w:t>
+      </w:r>
+    </w:p>
+    <w:p>
+      <w:pPr>
+        <w:pStyle w:val="ListParagraph"/>
+        <w:numPr>
+          <w:ilvl w:val="0"/>
+          <w:numId w:val="1"/>
+        </w:numPr>
+      </w:pPr>
+      <w:r>
+        <w:t>PC2: 192.168.1.30 /24</w:t>
+      </w:r>
+    </w:p>
+    <w:tbl>
+      <w:tblPr>
+        <w:tblStyle w:val="TableGrid"/>
+        <w:tblW w:w="0" w:type="auto"/>
+        <w:tblLook w:val="04A0" w:firstRow="1" w:lastRow="0" w:firstColumn="1" w:lastColumn="0" w:noHBand="0" w:noVBand="1"/>
+      </w:tblPr>
+      <w:tblGrid>
+        <w:gridCol w:w="3596"/>
+        <w:gridCol w:w="3597"/>
+        <w:gridCol w:w="3597"/>
+      </w:tblGrid>
+      <w:tr>
+        <w:tc>
+          <w:tcPr>
+            <w:tcW w:w="3596" w:type="dxa"/>
+            <w:vAlign w:val="center"/>
+          </w:tcPr>
+          <w:p>
+            <w:r>
+              <w:rPr>
+                <w:b/>
+                <w:bCs/>
+              </w:rPr>
+              <w:t>Device</w:t>
+            </w:r>
+          </w:p>
+        </w:tc>
+        <w:tc>
+          <w:tcPr>
+            <w:tcW w:w="3597" w:type="dxa"/>
+            <w:vAlign w:val="center"/>
+          </w:tcPr>
+          <w:p>
+            <w:r>
+              <w:rPr>
+                <w:b/>
+                <w:bCs/>
+              </w:rPr>
+              <w:t>Subnet Mask</w:t>
+            </w:r>
+          </w:p>
+        </w:tc>
+        <w:tc>
+          <w:tcPr>
+            <w:tcW w:w="3597" w:type="dxa"/>
+            <w:vAlign w:val="center"/>
+          </w:tcPr>
+          <w:p>
+            <w:r>
+              <w:rPr>
+                <w:b/>
+                <w:bCs/>
+              </w:rPr>
+              <w:t>Believed Local Network</w:t>
+            </w:r>
+          </w:p>
+        </w:tc>
+      </w:tr>
+      <w:tr>
+        <w:tc>
+          <w:tcPr>
+            <w:tcW w:w="3596" w:type="dxa"/>
+            <w:vAlign w:val="center"/>
+          </w:tcPr>
+          <w:p>
+            <w:r>
+              <w:t>PC0</w:t>
+            </w:r>
+          </w:p>
+        </w:tc>
+        <w:tc>
+          <w:tcPr>
+            <w:tcW w:w="3597" w:type="dxa"/>
+            <w:vAlign w:val="center"/>
+          </w:tcPr>
+          <w:p>
+            <w:r>
+              <w:t>/24</w:t>
+            </w:r>
+          </w:p>
+        </w:tc>
+        <w:tc>
+          <w:tcPr>
+            <w:tcW w:w="3597" w:type="dxa"/>
+            <w:vAlign w:val="center"/>
+          </w:tcPr>
+          <w:p>
+            <w:r>
+              <w:t>192.168.1.0 – 192.168.1.255</w:t>
+            </w:r>
+          </w:p>
+        </w:tc>
+      </w:tr>
+      <w:tr>
+        <w:tc>
+          <w:tcPr>
+            <w:tcW w:w="3596" w:type="dxa"/>
+            <w:vAlign w:val="center"/>
+          </w:tcPr>
+          <w:p>
+            <w:r>
+              <w:t>PC1</w:t>
+            </w:r>
+          </w:p>
+        </w:tc>
+        <w:tc>
+          <w:tcPr>
+            <w:tcW w:w="3597" w:type="dxa"/>
+            <w:vAlign w:val="center"/>
+          </w:tcPr>
+          <w:p>
+            <w:r>
+              <w:t>/16</w:t>
+            </w:r>
+          </w:p>
+        </w:tc>
+        <w:tc>
+          <w:tcPr>
+            <w:tcW w:w="3597" w:type="dxa"/>
+            <w:vAlign w:val="center"/>
+          </w:tcPr>
+          <w:p>
+            <w:r>
+              <w:t>192.168.0.0 – 192.168.255.255</w:t>
+            </w:r>
+          </w:p>
+        </w:tc>
+      </w:tr>
+      <w:tr>
+        <w:tc>
+          <w:tcPr>
+            <w:tcW w:w="3596" w:type="dxa"/>
+            <w:vAlign w:val="center"/>
+          </w:tcPr>
+          <w:p>
+            <w:r>
+              <w:t>PC2</w:t>
+            </w:r>
+          </w:p>
+        </w:tc>
+        <w:tc>
+          <w:tcPr>
+            <w:tcW w:w="3597" w:type="dxa"/>
+            <w:vAlign w:val="center"/>
+          </w:tcPr>
+          <w:p>
+            <w:r>
+              <w:t>/24</w:t>
+            </w:r>
+          </w:p>
+        </w:tc>
+        <w:tc>
+          <w:tcPr>
+            <w:tcW w:w="3597" w:type="dxa"/>
+            <w:vAlign w:val="center"/>
+          </w:tcPr>
+          <w:p>
+            <w:r>
+              <w:t>192.168.1.0 – 192.168.1.255</w:t>
+            </w:r>
+          </w:p>
+        </w:tc>
+      </w:tr>
+    </w:tbl>
+    <w:p/>
+    <w:p>
+      <w:r>
+        <w:t>Ping of PC0 and PC2 to 192.168.2.1 (assume different network)</w:t>
+      </w:r>
+    </w:p>
+    <w:p>
+      <w:r>
+        <w:drawing>
+          <wp:inline distT="0" distB="0" distL="0" distR="0" wp14:anchorId="5960B844" wp14:editId="3F680FAB">
+            <wp:extent cx="6858000" cy="2032000"/>
+            <wp:effectExtent l="0" t="0" r="0" b="6350"/>
+            <wp:docPr id="223559692" name="Picture 1"/>
+            <wp:cNvGraphicFramePr>
+              <a:graphicFrameLocks xmlns:a="http://schemas.openxmlformats.org/drawingml/2006/main" noChangeAspect="1"/>
+            </wp:cNvGraphicFramePr>
+            <a:graphic xmlns:a="http://schemas.openxmlformats.org/drawingml/2006/main">
+              <a:graphicData uri="http://schemas.openxmlformats.org/drawingml/2006/picture">
+                <pic:pic xmlns:pic="http://schemas.openxmlformats.org/drawingml/2006/picture">
+                  <pic:nvPicPr>
+                    <pic:cNvPr id="223559692" name=""/>
+                    <pic:cNvPicPr/>
+                  </pic:nvPicPr>
+                  <pic:blipFill>
+                    <a:blip r:embed="rId26">
+                      <a:extLst>
+                        <a:ext uri="{28A0092B-C50C-407E-A947-70E740481C1C}">
+                          <a14:useLocalDpi xmlns:a14="http://schemas.microsoft.com/office/drawing/2010/main" val="0"/>
+                        </a:ext>
+                      </a:extLst>
+                    </a:blip>
+                    <a:stretch>
+                      <a:fillRect/>
+                    </a:stretch>
+                  </pic:blipFill>
+                  <pic:spPr>
+                    <a:xfrm>
+                      <a:off x="0" y="0"/>
+                      <a:ext cx="6858000" cy="2032000"/>
+                    </a:xfrm>
+                    <a:prstGeom prst="rect">
+                      <a:avLst/>
+                    </a:prstGeom>
+                  </pic:spPr>
+                </pic:pic>
+              </a:graphicData>
+            </a:graphic>
+          </wp:inline>
+        </w:drawing>
+      </w:r>
+    </w:p>
+    <w:p>
+      <w:r>
+        <w:drawing>
+          <wp:inline distT="0" distB="0" distL="0" distR="0" wp14:anchorId="1D0825FA" wp14:editId="13793395">
+            <wp:extent cx="6858000" cy="1974215"/>
+            <wp:effectExtent l="0" t="0" r="0" b="6985"/>
+            <wp:docPr id="798983835" name="Picture 1"/>
+            <wp:cNvGraphicFramePr>
+              <a:graphicFrameLocks xmlns:a="http://schemas.openxmlformats.org/drawingml/2006/main" noChangeAspect="1"/>
+            </wp:cNvGraphicFramePr>
+            <a:graphic xmlns:a="http://schemas.openxmlformats.org/drawingml/2006/main">
+              <a:graphicData uri="http://schemas.openxmlformats.org/drawingml/2006/picture">
+                <pic:pic xmlns:pic="http://schemas.openxmlformats.org/drawingml/2006/picture">
+                  <pic:nvPicPr>
+                    <pic:cNvPr id="798983835" name=""/>
+                    <pic:cNvPicPr/>
+                  </pic:nvPicPr>
+                  <pic:blipFill>
+                    <a:blip r:embed="rId27">
+                      <a:extLst>
+                        <a:ext uri="{28A0092B-C50C-407E-A947-70E740481C1C}">
+                          <a14:useLocalDpi xmlns:a14="http://schemas.microsoft.com/office/drawing/2010/main" val="0"/>
+                        </a:ext>
+                      </a:extLst>
+                    </a:blip>
+                    <a:stretch>
+                      <a:fillRect/>
+                    </a:stretch>
+                  </pic:blipFill>
+                  <pic:spPr>
+                    <a:xfrm>
+                      <a:off x="0" y="0"/>
+                      <a:ext cx="6858000" cy="1974215"/>
+                    </a:xfrm>
+                    <a:prstGeom prst="rect">
+                      <a:avLst/>
+                    </a:prstGeom>
+                  </pic:spPr>
+                </pic:pic>
+              </a:graphicData>
+            </a:graphic>
+          </wp:inline>
+        </w:drawing>
+      </w:r>
+    </w:p>
+    <w:p/>
+    <w:p/>
+    <w:p>
+      <w:r>
+        <w:t>Ping of PC</w:t>
+      </w:r>
+      <w:r>
+        <w:t>1</w:t>
+      </w:r>
+      <w:r>
+        <w:t xml:space="preserve"> to 192.168.2.1 </w:t>
+      </w:r>
+    </w:p>
+    <w:p>
+      <w:r>
+        <w:drawing>
+          <wp:inline distT="0" distB="0" distL="0" distR="0" wp14:anchorId="6389D579" wp14:editId="03B232ED">
+            <wp:extent cx="6858000" cy="2025650"/>
+            <wp:effectExtent l="0" t="0" r="0" b="0"/>
+            <wp:docPr id="256851145" name="Picture 1"/>
+            <wp:cNvGraphicFramePr>
+              <a:graphicFrameLocks xmlns:a="http://schemas.openxmlformats.org/drawingml/2006/main" noChangeAspect="1"/>
+            </wp:cNvGraphicFramePr>
+            <a:graphic xmlns:a="http://schemas.openxmlformats.org/drawingml/2006/main">
+              <a:graphicData uri="http://schemas.openxmlformats.org/drawingml/2006/picture">
+                <pic:pic xmlns:pic="http://schemas.openxmlformats.org/drawingml/2006/picture">
+                  <pic:nvPicPr>
+                    <pic:cNvPr id="256851145" name=""/>
+                    <pic:cNvPicPr/>
+                  </pic:nvPicPr>
+                  <pic:blipFill>
+                    <a:blip r:embed="rId28">
+                      <a:extLst>
+                        <a:ext uri="{28A0092B-C50C-407E-A947-70E740481C1C}">
+                          <a14:useLocalDpi xmlns:a14="http://schemas.microsoft.com/office/drawing/2010/main" val="0"/>
+                        </a:ext>
+                      </a:extLst>
+                    </a:blip>
+                    <a:stretch>
+                      <a:fillRect/>
+                    </a:stretch>
+                  </pic:blipFill>
+                  <pic:spPr>
+                    <a:xfrm>
+                      <a:off x="0" y="0"/>
+                      <a:ext cx="6858000" cy="2025650"/>
+                    </a:xfrm>
+                    <a:prstGeom prst="rect">
+                      <a:avLst/>
+                    </a:prstGeom>
+                  </pic:spPr>
+                </pic:pic>
+              </a:graphicData>
+            </a:graphic>
+          </wp:inline>
+        </w:drawing>
+      </w:r>
+    </w:p>
+    <w:p/>
+    <w:p>
+      <w:r>
+        <w:t>PC1 tried to connect with 192.168.2.1 because it thinks that it is on its local network. Whereas PC0, and PC2 can already detect that it the destination is unreachable because it is on different network.</w:t>
+      </w:r>
+    </w:p>
+    <w:p/>
+    <w:p>
+      <w:pPr>
+        <w:rPr>
+          <w:i/>
+          <w:iCs/>
+        </w:rPr>
+      </w:pPr>
+      <w:r>
+        <w:rPr>
+          <w:i/>
+          <w:iCs/>
+        </w:rPr>
+        <w:t xml:space="preserve">Wrong Subnet Mask Fix </w:t>
+      </w:r>
+    </w:p>
+    <w:p>
+      <w:r>
+        <w:t>Set the correct subnet mask (255.255.255.0) so devices can properly identify which hosts are local and which require routing via the gateway.</w:t>
+      </w:r>
+    </w:p>
+    <w:p>
+      <w:r>
+        <w:drawing>
+          <wp:inline distT="0" distB="0" distL="0" distR="0" wp14:anchorId="79802C17" wp14:editId="7FE124BC">
+            <wp:extent cx="6858000" cy="4013835"/>
+            <wp:effectExtent l="0" t="0" r="0" b="1905"/>
+            <wp:docPr id="1760727655" name="Picture 1"/>
+            <wp:cNvGraphicFramePr>
+              <a:graphicFrameLocks xmlns:a="http://schemas.openxmlformats.org/drawingml/2006/main" noChangeAspect="1"/>
+            </wp:cNvGraphicFramePr>
+            <a:graphic xmlns:a="http://schemas.openxmlformats.org/drawingml/2006/main">
+              <a:graphicData uri="http://schemas.openxmlformats.org/drawingml/2006/picture">
+                <pic:pic xmlns:pic="http://schemas.openxmlformats.org/drawingml/2006/picture">
+                  <pic:nvPicPr>
+                    <pic:cNvPr id="1760727655" name=""/>
+                    <pic:cNvPicPr/>
+                  </pic:nvPicPr>
+                  <pic:blipFill>
+                    <a:blip r:embed="rId29">
+                      <a:extLst>
+                        <a:ext uri="{28A0092B-C50C-407E-A947-70E740481C1C}">
+                          <a14:useLocalDpi xmlns:a14="http://schemas.microsoft.com/office/drawing/2010/main" val="0"/>
+                        </a:ext>
+                      </a:extLst>
+                    </a:blip>
+                    <a:stretch>
+                      <a:fillRect/>
+                    </a:stretch>
+                  </pic:blipFill>
+                  <pic:spPr>
+                    <a:xfrm>
+                      <a:off x="0" y="0"/>
+                      <a:ext cx="6858000" cy="4013835"/>
+                    </a:xfrm>
+                    <a:prstGeom prst="rect">
+                      <a:avLst/>
+                    </a:prstGeom>
+                  </pic:spPr>
+                </pic:pic>
+              </a:graphicData>
+            </a:graphic>
+          </wp:inline>
+        </w:drawing>
+      </w:r>
+    </w:p>
+    <w:p/>
+    <w:p/>
+    <w:p/>
+    <w:p>
+      <w:pPr>
+        <w:rPr>
+          <w:i/>
+          <w:iCs/>
+        </w:rPr>
+      </w:pPr>
+      <w:r>
+        <w:rPr>
+          <w:i/>
+          <w:iCs/>
+        </w:rPr>
+        <w:t>Scenario 3 – Wrong Default Gateway Address</w:t>
+      </w:r>
+    </w:p>
+    <w:p>
+      <w:pPr>
+        <w:rPr>
+          <w:i/>
+          <w:iCs/>
+        </w:rPr>
+      </w:pPr>
+      <w:r>
+        <w:rPr>
+          <w:i/>
+          <w:iCs/>
+        </w:rPr>
+        <w:drawing>
+          <wp:inline distT="0" distB="0" distL="0" distR="0" wp14:anchorId="2EFB9A5E" wp14:editId="2CF778A8">
+            <wp:extent cx="6858000" cy="2127885"/>
+            <wp:effectExtent l="0" t="0" r="0" b="5715"/>
+            <wp:docPr id="1356872109" name="Picture 1"/>
+            <wp:cNvGraphicFramePr>
+              <a:graphicFrameLocks xmlns:a="http://schemas.openxmlformats.org/drawingml/2006/main" noChangeAspect="1"/>
+            </wp:cNvGraphicFramePr>
+            <a:graphic xmlns:a="http://schemas.openxmlformats.org/drawingml/2006/main">
+              <a:graphicData uri="http://schemas.openxmlformats.org/drawingml/2006/picture">
+                <pic:pic xmlns:pic="http://schemas.openxmlformats.org/drawingml/2006/picture">
+                  <pic:nvPicPr>
+                    <pic:cNvPr id="1356872109" name=""/>
+                    <pic:cNvPicPr/>
+                  </pic:nvPicPr>
+                  <pic:blipFill>
+                    <a:blip r:embed="rId30">
+                      <a:extLst>
+                        <a:ext uri="{28A0092B-C50C-407E-A947-70E740481C1C}">
+                          <a14:useLocalDpi xmlns:a14="http://schemas.microsoft.com/office/drawing/2010/main" val="0"/>
+                        </a:ext>
+                      </a:extLst>
+                    </a:blip>
+                    <a:stretch>
+                      <a:fillRect/>
+                    </a:stretch>
+                  </pic:blipFill>
+                  <pic:spPr>
+                    <a:xfrm>
+                      <a:off x="0" y="0"/>
+                      <a:ext cx="6858000" cy="2127885"/>
+                    </a:xfrm>
+                    <a:prstGeom prst="rect">
+                      <a:avLst/>
+                    </a:prstGeom>
+                  </pic:spPr>
+                </pic:pic>
+              </a:graphicData>
+            </a:graphic>
+          </wp:inline>
+        </w:drawing>
+      </w:r>
+    </w:p>
+    <w:p>
+      <w:r>
+        <w:t>PC1 can ping 192.168.1.10, 192.168.1.30, and 192.168.1.1 because they are all in the same subnet (192.168.1.0/24) and local traffic does not use the default gateway.</w:t>
+      </w:r>
+    </w:p>
+    <w:p>
+      <w:r>
+        <w:rPr>
+          <w:noProof/>
+        </w:rPr>
+        <w:drawing>
+          <wp:inline distT="0" distB="0" distL="0" distR="0" wp14:anchorId="106B8E3C" wp14:editId="10E7D545">
+            <wp:extent cx="4079826" cy="6036733"/>
+            <wp:effectExtent l="0" t="0" r="0" b="2540"/>
+            <wp:docPr id="1507713105" name="Picture 1"/>
+            <wp:cNvGraphicFramePr>
+              <a:graphicFrameLocks xmlns:a="http://schemas.openxmlformats.org/drawingml/2006/main" noChangeAspect="1"/>
+            </wp:cNvGraphicFramePr>
+            <a:graphic xmlns:a="http://schemas.openxmlformats.org/drawingml/2006/main">
+              <a:graphicData uri="http://schemas.openxmlformats.org/drawingml/2006/picture">
+                <pic:pic xmlns:pic="http://schemas.openxmlformats.org/drawingml/2006/picture">
+                  <pic:nvPicPr>
+                    <pic:cNvPr id="1507713105" name=""/>
+                    <pic:cNvPicPr/>
+                  </pic:nvPicPr>
+                  <pic:blipFill>
+                    <a:blip r:embed="rId31">
+                      <a:extLst>
+                        <a:ext uri="{28A0092B-C50C-407E-A947-70E740481C1C}">
+                          <a14:useLocalDpi xmlns:a14="http://schemas.microsoft.com/office/drawing/2010/main" val="0"/>
+                        </a:ext>
+                      </a:extLst>
+                    </a:blip>
+                    <a:stretch>
+                      <a:fillRect/>
+                    </a:stretch>
+                  </pic:blipFill>
+                  <pic:spPr>
+                    <a:xfrm>
+                      <a:off x="0" y="0"/>
+                      <a:ext cx="4089913" cy="6051659"/>
+                    </a:xfrm>
+                    <a:prstGeom prst="rect">
+                      <a:avLst/>
+                    </a:prstGeom>
+                  </pic:spPr>
+                </pic:pic>
+              </a:graphicData>
+            </a:graphic>
+          </wp:inline>
+        </w:drawing>
+      </w:r>
+    </w:p>
+    <w:p>
+      <w:r>
+        <w:t>PC1 cannot ping 192.168.10.1 because it is outside PC1</w:t>
+      </w:r>
+      <w:r>
+        <w:rPr>
+          <w:rFonts w:ascii="Calibri" w:hAnsi="Calibri" w:cs="Calibri"/>
+        </w:rPr>
+        <w:t>’</w:t>
+      </w:r>
+      <w:r>
+        <w:t>s subnet, and the configured default gateway points to an IP that does not exist or is unreachable, so the packet cannot be sent.</w:t>
+      </w:r>
+      <w:r>
+        <w:t xml:space="preserve"> This happens because t</w:t>
+      </w:r>
+      <w:r>
+        <w:t>he default gateway only matters for traffic leaving the local subnet; a wrong gateway prevents routing to remote networks while local communication still works.</w:t>
+      </w:r>
+    </w:p>
+    <w:p/>
+    <w:p>
+      <w:pPr>
+        <w:rPr>
+          <w:i/>
+          <w:iCs/>
+        </w:rPr>
+      </w:pPr>
+      <w:r>
+        <w:rPr>
+          <w:i/>
+          <w:iCs/>
+        </w:rPr>
+        <w:t>Wrong Default Gateway Address Fix</w:t>
+      </w:r>
+    </w:p>
+    <w:p>
+      <w:r>
+        <w:t>The default gateway must be correctly set (192.168.1.1) so that PC1 can send traffic to other networks outside its local subnet.</w:t>
+      </w:r>
+    </w:p>
+    <w:p>
+      <w:r>
+        <w:drawing>
+          <wp:inline distT="0" distB="0" distL="0" distR="0" wp14:anchorId="2FDE0C5F" wp14:editId="43A67208">
+            <wp:extent cx="6858000" cy="2092960"/>
+            <wp:effectExtent l="0" t="0" r="0" b="2540"/>
+            <wp:docPr id="1421479875" name="Picture 1"/>
+            <wp:cNvGraphicFramePr>
+              <a:graphicFrameLocks xmlns:a="http://schemas.openxmlformats.org/drawingml/2006/main" noChangeAspect="1"/>
+            </wp:cNvGraphicFramePr>
+            <a:graphic xmlns:a="http://schemas.openxmlformats.org/drawingml/2006/main">
+              <a:graphicData uri="http://schemas.openxmlformats.org/drawingml/2006/picture">
+                <pic:pic xmlns:pic="http://schemas.openxmlformats.org/drawingml/2006/picture">
+                  <pic:nvPicPr>
+                    <pic:cNvPr id="1421479875" name=""/>
+                    <pic:cNvPicPr/>
+                  </pic:nvPicPr>
+                  <pic:blipFill>
+                    <a:blip r:embed="rId32">
+                      <a:extLst>
+                        <a:ext uri="{28A0092B-C50C-407E-A947-70E740481C1C}">
+                          <a14:useLocalDpi xmlns:a14="http://schemas.microsoft.com/office/drawing/2010/main" val="0"/>
+                        </a:ext>
+                      </a:extLst>
+                    </a:blip>
+                    <a:stretch>
+                      <a:fillRect/>
+                    </a:stretch>
+                  </pic:blipFill>
+                  <pic:spPr>
+                    <a:xfrm>
+                      <a:off x="0" y="0"/>
+                      <a:ext cx="6858000" cy="2092960"/>
+                    </a:xfrm>
+                    <a:prstGeom prst="rect">
+                      <a:avLst/>
+                    </a:prstGeom>
+                  </pic:spPr>
+                </pic:pic>
+              </a:graphicData>
+            </a:graphic>
+          </wp:inline>
+        </w:drawing>
+      </w:r>
+    </w:p>
+    <w:p/>
+    <w:p>
+      <w:pPr>
+        <w:rPr>
+          <w:b/>
+          <w:bCs/>
+        </w:rPr>
+      </w:pPr>
+      <w:r>
+        <w:rPr>
+          <w:b/>
+          <w:bCs/>
+        </w:rPr>
+        <w:t>SUMMARY:</w:t>
+      </w:r>
+    </w:p>
+    <w:p>
+      <w:pPr>
+        <w:pStyle w:val="ListParagraph"/>
+        <w:numPr>
+          <w:ilvl w:val="0"/>
+          <w:numId w:val="2"/>
+        </w:numPr>
+      </w:pPr>
+      <w:r>
+        <w:t>Built a simple LAN with PCs, a switch, and a router.</w:t>
+      </w:r>
+    </w:p>
+    <w:p>
+      <w:pPr>
+        <w:pStyle w:val="ListParagraph"/>
+        <w:numPr>
+          <w:ilvl w:val="0"/>
+          <w:numId w:val="2"/>
+        </w:numPr>
+      </w:pPr>
+      <w:r>
+        <w:t>Configured IP addresses, subnet masks, and default gateways.</w:t>
+      </w:r>
+    </w:p>
+    <w:p>
+      <w:pPr>
+        <w:pStyle w:val="ListParagraph"/>
+        <w:numPr>
+          <w:ilvl w:val="0"/>
+          <w:numId w:val="2"/>
+        </w:numPr>
+      </w:pPr>
+      <w:r>
+        <w:t>Tested connectivity using ping and ARP tables.</w:t>
+      </w:r>
+    </w:p>
+    <w:p>
+      <w:pPr>
+        <w:pStyle w:val="ListParagraph"/>
+        <w:numPr>
+          <w:ilvl w:val="0"/>
+          <w:numId w:val="2"/>
+        </w:numPr>
+      </w:pPr>
+      <w:r>
+        <w:t>Explored common errors: wrong IP, wrong subnet mask, wrong gateway.</w:t>
+      </w:r>
+    </w:p>
+    <w:p>
+      <w:pPr>
+        <w:pStyle w:val="ListParagraph"/>
+        <w:numPr>
+          <w:ilvl w:val="0"/>
+          <w:numId w:val="2"/>
+        </w:numPr>
+      </w:pPr>
+      <w:r>
+        <w:t>Fixed errors to restore proper communication.</w:t>
+      </w:r>
+    </w:p>
+    <w:p>
+      <w:pPr>
+        <w:pStyle w:val="ListParagraph"/>
+        <w:numPr>
+          <w:ilvl w:val="0"/>
+          <w:numId w:val="2"/>
+        </w:numPr>
+      </w:pPr>
+      <w:r>
+        <w:t>Learned how correct IP setup and gateways are important for LAN and network connectivity.</w:t>
+      </w:r>
+    </w:p>
     <w:sectPr>
       <w:pgSz w:w="12240" w:h="15840"/>
       <w:pgMar w:top="720" w:right="720" w:bottom="720" w:left="720" w:header="708" w:footer="708" w:gutter="0"/>
@@ -1045,6 +2478,243 @@
     </w:sectPr>
   </w:body>
 </w:document>
+</file>
+
+<file path=word/numbering.xml><?xml version="1.0" encoding="utf-8"?>
+<w:numbering xmlns:wpc="http://schemas.microsoft.com/office/word/2010/wordprocessingCanvas" xmlns:cx="http://schemas.microsoft.com/office/drawing/2014/chartex" xmlns:cx1="http://schemas.microsoft.com/office/drawing/2015/9/8/chartex" xmlns:cx2="http://schemas.microsoft.com/office/drawing/2015/10/21/chartex" xmlns:cx3="http://schemas.microsoft.com/office/drawing/2016/5/9/chartex" xmlns:cx4="http://schemas.microsoft.com/office/drawing/2016/5/10/chartex" xmlns:cx5="http://schemas.microsoft.com/office/drawing/2016/5/11/chartex" xmlns:cx6="http://schemas.microsoft.com/office/drawing/2016/5/12/chartex" xmlns:cx7="http://schemas.microsoft.com/office/drawing/2016/5/13/chartex" xmlns:cx8="http://schemas.microsoft.com/office/drawing/2016/5/14/chartex" xmlns:mc="http://schemas.openxmlformats.org/markup-compatibility/2006" xmlns:aink="http://schemas.microsoft.com/office/drawing/2016/ink" xmlns:am3d="http://schemas.microsoft.com/office/drawing/2017/model3d" xmlns:o="urn:schemas-microsoft-com:office:office" xmlns:oel="http://schemas.microsoft.com/office/2019/extlst" xmlns:r="http://schemas.openxmlformats.org/officeDocument/2006/relationships" xmlns:m="http://schemas.openxmlformats.org/officeDocument/2006/math" xmlns:v="urn:schemas-microsoft-com:vml" xmlns:wp14="http://schemas.microsoft.com/office/word/2010/wordprocessingDrawing" xmlns:wp="http://schemas.openxmlformats.org/drawingml/2006/wordprocessingDrawing" xmlns:w10="urn:schemas-microsoft-com:office:word" xmlns:w="http://schemas.openxmlformats.org/wordprocessingml/2006/main" xmlns:w14="http://schemas.microsoft.com/office/word/2010/wordml" xmlns:w15="http://schemas.microsoft.com/office/word/2012/wordml" xmlns:w16cex="http://schemas.microsoft.com/office/word/2018/wordml/cex" xmlns:w16cid="http://schemas.microsoft.com/office/word/2016/wordml/cid" xmlns:w16="http://schemas.microsoft.com/office/word/2018/wordml" xmlns:w16du="http://schemas.microsoft.com/office/word/2023/wordml/word16du" xmlns:w16sdtdh="http://schemas.microsoft.com/office/word/2020/wordml/sdtdatahash" xmlns:w16sdtfl="http://schemas.microsoft.com/office/word/2024/wordml/sdtformatlock" xmlns:w16se="http://schemas.microsoft.com/office/word/2015/wordml/symex" xmlns:wpg="http://schemas.microsoft.com/office/word/2010/wordprocessingGroup" xmlns:wpi="http://schemas.microsoft.com/office/word/2010/wordprocessingInk" xmlns:wne="http://schemas.microsoft.com/office/word/2006/wordml" xmlns:wps="http://schemas.microsoft.com/office/word/2010/wordprocessingShape" mc:Ignorable="w14 w15 w16se w16cid w16 w16cex w16sdtdh w16sdtfl w16du wp14">
+  <w:abstractNum w:abstractNumId="0" w15:restartNumberingAfterBreak="0">
+    <w:nsid w:val="31624876"/>
+    <w:multiLevelType w:val="hybridMultilevel"/>
+    <w:tmpl w:val="471ED1EC"/>
+    <w:lvl w:ilvl="0" w:tplc="34090001">
+      <w:start w:val="1"/>
+      <w:numFmt w:val="bullet"/>
+      <w:lvlText w:val=""/>
+      <w:lvlJc w:val="left"/>
+      <w:pPr>
+        <w:ind w:left="720" w:hanging="360"/>
+      </w:pPr>
+      <w:rPr>
+        <w:rFonts w:ascii="Symbol" w:hAnsi="Symbol" w:hint="default"/>
+      </w:rPr>
+    </w:lvl>
+    <w:lvl w:ilvl="1" w:tplc="34090003" w:tentative="1">
+      <w:start w:val="1"/>
+      <w:numFmt w:val="bullet"/>
+      <w:lvlText w:val="o"/>
+      <w:lvlJc w:val="left"/>
+      <w:pPr>
+        <w:ind w:left="1440" w:hanging="360"/>
+      </w:pPr>
+      <w:rPr>
+        <w:rFonts w:ascii="Courier New" w:hAnsi="Courier New" w:cs="Courier New" w:hint="default"/>
+      </w:rPr>
+    </w:lvl>
+    <w:lvl w:ilvl="2" w:tplc="34090005" w:tentative="1">
+      <w:start w:val="1"/>
+      <w:numFmt w:val="bullet"/>
+      <w:lvlText w:val=""/>
+      <w:lvlJc w:val="left"/>
+      <w:pPr>
+        <w:ind w:left="2160" w:hanging="360"/>
+      </w:pPr>
+      <w:rPr>
+        <w:rFonts w:ascii="Wingdings" w:hAnsi="Wingdings" w:hint="default"/>
+      </w:rPr>
+    </w:lvl>
+    <w:lvl w:ilvl="3" w:tplc="34090001" w:tentative="1">
+      <w:start w:val="1"/>
+      <w:numFmt w:val="bullet"/>
+      <w:lvlText w:val=""/>
+      <w:lvlJc w:val="left"/>
+      <w:pPr>
+        <w:ind w:left="2880" w:hanging="360"/>
+      </w:pPr>
+      <w:rPr>
+        <w:rFonts w:ascii="Symbol" w:hAnsi="Symbol" w:hint="default"/>
+      </w:rPr>
+    </w:lvl>
+    <w:lvl w:ilvl="4" w:tplc="34090003" w:tentative="1">
+      <w:start w:val="1"/>
+      <w:numFmt w:val="bullet"/>
+      <w:lvlText w:val="o"/>
+      <w:lvlJc w:val="left"/>
+      <w:pPr>
+        <w:ind w:left="3600" w:hanging="360"/>
+      </w:pPr>
+      <w:rPr>
+        <w:rFonts w:ascii="Courier New" w:hAnsi="Courier New" w:cs="Courier New" w:hint="default"/>
+      </w:rPr>
+    </w:lvl>
+    <w:lvl w:ilvl="5" w:tplc="34090005" w:tentative="1">
+      <w:start w:val="1"/>
+      <w:numFmt w:val="bullet"/>
+      <w:lvlText w:val=""/>
+      <w:lvlJc w:val="left"/>
+      <w:pPr>
+        <w:ind w:left="4320" w:hanging="360"/>
+      </w:pPr>
+      <w:rPr>
+        <w:rFonts w:ascii="Wingdings" w:hAnsi="Wingdings" w:hint="default"/>
+      </w:rPr>
+    </w:lvl>
+    <w:lvl w:ilvl="6" w:tplc="34090001" w:tentative="1">
+      <w:start w:val="1"/>
+      <w:numFmt w:val="bullet"/>
+      <w:lvlText w:val=""/>
+      <w:lvlJc w:val="left"/>
+      <w:pPr>
+        <w:ind w:left="5040" w:hanging="360"/>
+      </w:pPr>
+      <w:rPr>
+        <w:rFonts w:ascii="Symbol" w:hAnsi="Symbol" w:hint="default"/>
+      </w:rPr>
+    </w:lvl>
+    <w:lvl w:ilvl="7" w:tplc="34090003" w:tentative="1">
+      <w:start w:val="1"/>
+      <w:numFmt w:val="bullet"/>
+      <w:lvlText w:val="o"/>
+      <w:lvlJc w:val="left"/>
+      <w:pPr>
+        <w:ind w:left="5760" w:hanging="360"/>
+      </w:pPr>
+      <w:rPr>
+        <w:rFonts w:ascii="Courier New" w:hAnsi="Courier New" w:cs="Courier New" w:hint="default"/>
+      </w:rPr>
+    </w:lvl>
+    <w:lvl w:ilvl="8" w:tplc="34090005" w:tentative="1">
+      <w:start w:val="1"/>
+      <w:numFmt w:val="bullet"/>
+      <w:lvlText w:val=""/>
+      <w:lvlJc w:val="left"/>
+      <w:pPr>
+        <w:ind w:left="6480" w:hanging="360"/>
+      </w:pPr>
+      <w:rPr>
+        <w:rFonts w:ascii="Wingdings" w:hAnsi="Wingdings" w:hint="default"/>
+      </w:rPr>
+    </w:lvl>
+  </w:abstractNum>
+  <w:abstractNum w:abstractNumId="1" w15:restartNumberingAfterBreak="0">
+    <w:nsid w:val="69AA7D4F"/>
+    <w:multiLevelType w:val="hybridMultilevel"/>
+    <w:tmpl w:val="0F68667C"/>
+    <w:lvl w:ilvl="0" w:tplc="34090001">
+      <w:start w:val="1"/>
+      <w:numFmt w:val="bullet"/>
+      <w:lvlText w:val=""/>
+      <w:lvlJc w:val="left"/>
+      <w:pPr>
+        <w:ind w:left="720" w:hanging="360"/>
+      </w:pPr>
+      <w:rPr>
+        <w:rFonts w:ascii="Symbol" w:hAnsi="Symbol" w:hint="default"/>
+      </w:rPr>
+    </w:lvl>
+    <w:lvl w:ilvl="1" w:tplc="34090003" w:tentative="1">
+      <w:start w:val="1"/>
+      <w:numFmt w:val="bullet"/>
+      <w:lvlText w:val="o"/>
+      <w:lvlJc w:val="left"/>
+      <w:pPr>
+        <w:ind w:left="1440" w:hanging="360"/>
+      </w:pPr>
+      <w:rPr>
+        <w:rFonts w:ascii="Courier New" w:hAnsi="Courier New" w:cs="Courier New" w:hint="default"/>
+      </w:rPr>
+    </w:lvl>
+    <w:lvl w:ilvl="2" w:tplc="34090005" w:tentative="1">
+      <w:start w:val="1"/>
+      <w:numFmt w:val="bullet"/>
+      <w:lvlText w:val=""/>
+      <w:lvlJc w:val="left"/>
+      <w:pPr>
+        <w:ind w:left="2160" w:hanging="360"/>
+      </w:pPr>
+      <w:rPr>
+        <w:rFonts w:ascii="Wingdings" w:hAnsi="Wingdings" w:hint="default"/>
+      </w:rPr>
+    </w:lvl>
+    <w:lvl w:ilvl="3" w:tplc="34090001" w:tentative="1">
+      <w:start w:val="1"/>
+      <w:numFmt w:val="bullet"/>
+      <w:lvlText w:val=""/>
+      <w:lvlJc w:val="left"/>
+      <w:pPr>
+        <w:ind w:left="2880" w:hanging="360"/>
+      </w:pPr>
+      <w:rPr>
+        <w:rFonts w:ascii="Symbol" w:hAnsi="Symbol" w:hint="default"/>
+      </w:rPr>
+    </w:lvl>
+    <w:lvl w:ilvl="4" w:tplc="34090003" w:tentative="1">
+      <w:start w:val="1"/>
+      <w:numFmt w:val="bullet"/>
+      <w:lvlText w:val="o"/>
+      <w:lvlJc w:val="left"/>
+      <w:pPr>
+        <w:ind w:left="3600" w:hanging="360"/>
+      </w:pPr>
+      <w:rPr>
+        <w:rFonts w:ascii="Courier New" w:hAnsi="Courier New" w:cs="Courier New" w:hint="default"/>
+      </w:rPr>
+    </w:lvl>
+    <w:lvl w:ilvl="5" w:tplc="34090005" w:tentative="1">
+      <w:start w:val="1"/>
+      <w:numFmt w:val="bullet"/>
+      <w:lvlText w:val=""/>
+      <w:lvlJc w:val="left"/>
+      <w:pPr>
+        <w:ind w:left="4320" w:hanging="360"/>
+      </w:pPr>
+      <w:rPr>
+        <w:rFonts w:ascii="Wingdings" w:hAnsi="Wingdings" w:hint="default"/>
+      </w:rPr>
+    </w:lvl>
+    <w:lvl w:ilvl="6" w:tplc="34090001" w:tentative="1">
+      <w:start w:val="1"/>
+      <w:numFmt w:val="bullet"/>
+      <w:lvlText w:val=""/>
+      <w:lvlJc w:val="left"/>
+      <w:pPr>
+        <w:ind w:left="5040" w:hanging="360"/>
+      </w:pPr>
+      <w:rPr>
+        <w:rFonts w:ascii="Symbol" w:hAnsi="Symbol" w:hint="default"/>
+      </w:rPr>
+    </w:lvl>
+    <w:lvl w:ilvl="7" w:tplc="34090003" w:tentative="1">
+      <w:start w:val="1"/>
+      <w:numFmt w:val="bullet"/>
+      <w:lvlText w:val="o"/>
+      <w:lvlJc w:val="left"/>
+      <w:pPr>
+        <w:ind w:left="5760" w:hanging="360"/>
+      </w:pPr>
+      <w:rPr>
+        <w:rFonts w:ascii="Courier New" w:hAnsi="Courier New" w:cs="Courier New" w:hint="default"/>
+      </w:rPr>
+    </w:lvl>
+    <w:lvl w:ilvl="8" w:tplc="34090005" w:tentative="1">
+      <w:start w:val="1"/>
+      <w:numFmt w:val="bullet"/>
+      <w:lvlText w:val=""/>
+      <w:lvlJc w:val="left"/>
+      <w:pPr>
+        <w:ind w:left="6480" w:hanging="360"/>
+      </w:pPr>
+      <w:rPr>
+        <w:rFonts w:ascii="Wingdings" w:hAnsi="Wingdings" w:hint="default"/>
+      </w:rPr>
+    </w:lvl>
+  </w:abstractNum>
+  <w:num w:numId="1" w16cid:durableId="2056814294">
+    <w:abstractNumId w:val="0"/>
+  </w:num>
+  <w:num w:numId="2" w16cid:durableId="1891308997">
+    <w:abstractNumId w:val="1"/>
+  </w:num>
+</w:numbering>
 </file>
 
 <file path=word/styles.xml><?xml version="1.0" encoding="utf-8"?>
@@ -1447,6 +3117,7 @@
   <w:style w:type="paragraph" w:default="1" w:styleId="Normal">
     <w:name w:val="Normal"/>
     <w:qFormat/>
+    <w:rsid w:val="00A4297E"/>
   </w:style>
   <w:style w:type="paragraph" w:styleId="Heading1">
     <w:name w:val="heading 1"/>
@@ -1964,6 +3635,25 @@
       <w:spacing w:val="5"/>
     </w:rPr>
   </w:style>
+  <w:style w:type="table" w:styleId="TableGrid">
+    <w:name w:val="Table Grid"/>
+    <w:basedOn w:val="TableNormal"/>
+    <w:uiPriority w:val="39"/>
+    <w:rsid w:val="00A251D2"/>
+    <w:pPr>
+      <w:spacing w:after="0" w:line="240" w:lineRule="auto"/>
+    </w:pPr>
+    <w:tblPr>
+      <w:tblBorders>
+        <w:top w:val="single" w:sz="4" w:space="0" w:color="auto"/>
+        <w:left w:val="single" w:sz="4" w:space="0" w:color="auto"/>
+        <w:bottom w:val="single" w:sz="4" w:space="0" w:color="auto"/>
+        <w:right w:val="single" w:sz="4" w:space="0" w:color="auto"/>
+        <w:insideH w:val="single" w:sz="4" w:space="0" w:color="auto"/>
+        <w:insideV w:val="single" w:sz="4" w:space="0" w:color="auto"/>
+      </w:tblBorders>
+    </w:tblPr>
+  </w:style>
 </w:styles>
 </file>
 

</xml_diff>